<commit_message>
Add GameBoard, Cell Class
</commit_message>
<xml_diff>
--- a/Documents/Proposal.docx
+++ b/Documents/Proposal.docx
@@ -458,6 +458,8 @@
       <w:r>
         <w:t>GameBoard</w:t>
       </w:r>
+      <w:bookmarkStart w:id="0" w:name="_GoBack"/>
+      <w:bookmarkEnd w:id="0"/>
       <w:proofErr w:type="spellEnd"/>
     </w:p>
     <w:p>
@@ -527,7 +529,7 @@
           <v:shape id="_x0000_i1025" type="#_x0000_t75" style="width:450.75pt;height:241.5pt" o:ole="">
             <v:imagedata r:id="rId6" o:title=""/>
           </v:shape>
-          <o:OLEObject Type="Embed" ProgID="Visio.Drawing.15" ShapeID="_x0000_i1025" DrawAspect="Content" ObjectID="_1499518715" r:id="rId7"/>
+          <o:OLEObject Type="Embed" ProgID="Visio.Drawing.15" ShapeID="_x0000_i1025" DrawAspect="Content" ObjectID="_1499636327" r:id="rId7"/>
         </w:object>
       </w:r>
     </w:p>
@@ -788,7 +790,13 @@
       </w:r>
       <w:proofErr w:type="spellEnd"/>
       <w:r>
-        <w:t xml:space="preserve"> player will pay to owner player by $500, which will decrease the rent player’s cash by $500 and increase the owner player’s cash by 500.</w:t>
+        <w:t xml:space="preserve"> player will pay to owner player by $500, which will decrease the rent player’s cash by $500 and increase the owner player’s cash by </w:t>
+      </w:r>
+      <w:r>
+        <w:t>$</w:t>
+      </w:r>
+      <w:r>
+        <w:t>500.</w:t>
       </w:r>
     </w:p>
     <w:p>
@@ -819,12 +827,7 @@
       </w:r>
       <w:proofErr w:type="gramEnd"/>
       <w:r>
-        <w:t xml:space="preserve"> he owns, he can sell with value of $1500, which will increase the player’s cash by $1500 and the cell will be vacant.</w:t>
-      </w:r>
-      <w:bookmarkStart w:id="0" w:name="_GoBack"/>
-      <w:bookmarkEnd w:id="0"/>
-      <w:r>
-        <w:t xml:space="preserve"> </w:t>
+        <w:t xml:space="preserve"> he owns, he can sell with value of $1500, which will increase the player’s cash by $1500 and the cell will be vacant. </w:t>
       </w:r>
     </w:p>
     <w:sectPr>
@@ -4249,7 +4252,7 @@
 </file>
 
 <file path=customXml/itemProps1.xml><?xml version="1.0" encoding="utf-8"?>
-<ds:datastoreItem xmlns:ds="http://schemas.openxmlformats.org/officeDocument/2006/customXml" ds:itemID="{8E4695E4-5F0C-45A4-BEC5-0D85F91D1062}">
+<ds:datastoreItem xmlns:ds="http://schemas.openxmlformats.org/officeDocument/2006/customXml" ds:itemID="{C8BF722B-DB84-4B77-B38F-33CA72CCCB49}">
   <ds:schemaRefs>
     <ds:schemaRef ds:uri="http://schemas.openxmlformats.org/officeDocument/2006/bibliography"/>
   </ds:schemaRefs>

</xml_diff>

<commit_message>
Add Additional Cell's Rules
</commit_message>
<xml_diff>
--- a/Documents/Proposal.docx
+++ b/Documents/Proposal.docx
@@ -6,16 +6,11 @@
       <w:pPr>
         <w:pStyle w:val="Title"/>
       </w:pPr>
-      <w:proofErr w:type="gramStart"/>
       <w:r>
         <w:t xml:space="preserve">Project </w:t>
       </w:r>
       <w:r>
-        <w:t>:</w:t>
-      </w:r>
-      <w:proofErr w:type="gramEnd"/>
-      <w:r>
-        <w:t xml:space="preserve"> Monopoly Game</w:t>
+        <w:t>: Monopoly Game</w:t>
       </w:r>
     </w:p>
     <w:p/>
@@ -35,31 +30,7 @@
     </w:p>
     <w:p>
       <w:r>
-        <w:t xml:space="preserve">Hassan </w:t>
-      </w:r>
-      <w:proofErr w:type="spellStart"/>
-      <w:r>
-        <w:t>Nahhal</w:t>
-      </w:r>
-      <w:proofErr w:type="spellEnd"/>
-      <w:r>
-        <w:t xml:space="preserve">, </w:t>
-      </w:r>
-      <w:proofErr w:type="spellStart"/>
-      <w:r>
-        <w:t>Sungjoe</w:t>
-      </w:r>
-      <w:proofErr w:type="spellEnd"/>
-      <w:r>
-        <w:t xml:space="preserve"> Kim, </w:t>
-      </w:r>
-      <w:proofErr w:type="spellStart"/>
-      <w:r>
-        <w:t>Changho</w:t>
-      </w:r>
-      <w:proofErr w:type="spellEnd"/>
-      <w:r>
-        <w:t xml:space="preserve"> Choi</w:t>
+        <w:t>Hassan Nahhal, Sungjoe Kim, Changho Choi</w:t>
       </w:r>
     </w:p>
     <w:p>
@@ -187,6 +158,134 @@
     </w:p>
     <w:p>
       <w:pPr>
+        <w:pStyle w:val="ListParagraph"/>
+        <w:numPr>
+          <w:ilvl w:val="0"/>
+          <w:numId w:val="24"/>
+        </w:numPr>
+        <w:rPr>
+          <w:color w:val="FF0000"/>
+        </w:rPr>
+      </w:pPr>
+      <w:r>
+        <w:rPr>
+          <w:color w:val="FF0000"/>
+        </w:rPr>
+        <w:t xml:space="preserve">If player landed </w:t>
+      </w:r>
+      <w:r>
+        <w:rPr>
+          <w:color w:val="FF0000"/>
+        </w:rPr>
+        <w:t>on Income</w:t>
+      </w:r>
+      <w:r>
+        <w:rPr>
+          <w:color w:val="FF0000"/>
+        </w:rPr>
+        <w:t xml:space="preserve"> </w:t>
+      </w:r>
+      <w:r>
+        <w:rPr>
+          <w:color w:val="FF0000"/>
+        </w:rPr>
+        <w:t xml:space="preserve">Tax Cell, he will pay </w:t>
+      </w:r>
+      <w:r>
+        <w:rPr>
+          <w:color w:val="FF0000"/>
+        </w:rPr>
+        <w:t>min($200</w:t>
+      </w:r>
+      <w:r>
+        <w:rPr>
+          <w:color w:val="FF0000"/>
+        </w:rPr>
+        <w:t>0</w:t>
+      </w:r>
+      <w:r>
+        <w:rPr>
+          <w:color w:val="FF0000"/>
+        </w:rPr>
+        <w:t>,</w:t>
+      </w:r>
+      <w:r>
+        <w:rPr>
+          <w:color w:val="FF0000"/>
+        </w:rPr>
+        <w:t xml:space="preserve"> </w:t>
+      </w:r>
+      <w:r>
+        <w:rPr>
+          <w:color w:val="FF0000"/>
+        </w:rPr>
+        <w:t>10% of his property value</w:t>
+      </w:r>
+      <w:r>
+        <w:rPr>
+          <w:color w:val="FF0000"/>
+        </w:rPr>
+        <w:t>)</w:t>
+      </w:r>
+    </w:p>
+    <w:p>
+      <w:pPr>
+        <w:pStyle w:val="ListParagraph"/>
+        <w:numPr>
+          <w:ilvl w:val="0"/>
+          <w:numId w:val="24"/>
+        </w:numPr>
+        <w:rPr>
+          <w:color w:val="FF0000"/>
+        </w:rPr>
+      </w:pPr>
+      <w:r>
+        <w:rPr>
+          <w:color w:val="FF0000"/>
+        </w:rPr>
+        <w:t>If user landed on GotoJail Cell, he will move to Jail cell and will be skipped at the next turn</w:t>
+      </w:r>
+    </w:p>
+    <w:p>
+      <w:pPr>
+        <w:pStyle w:val="ListParagraph"/>
+        <w:numPr>
+          <w:ilvl w:val="0"/>
+          <w:numId w:val="24"/>
+        </w:numPr>
+        <w:rPr>
+          <w:color w:val="FF0000"/>
+        </w:rPr>
+      </w:pPr>
+      <w:r>
+        <w:rPr>
+          <w:color w:val="FF0000"/>
+        </w:rPr>
+        <w:t>If user landed on Lot Cell, he will do nothing, i.e no operation.</w:t>
+      </w:r>
+    </w:p>
+    <w:p>
+      <w:pPr>
+        <w:pStyle w:val="ListParagraph"/>
+        <w:numPr>
+          <w:ilvl w:val="0"/>
+          <w:numId w:val="24"/>
+        </w:numPr>
+        <w:rPr>
+          <w:color w:val="FF0000"/>
+        </w:rPr>
+      </w:pPr>
+      <w:r>
+        <w:rPr>
+          <w:color w:val="FF0000"/>
+        </w:rPr>
+        <w:t>If user landed on Jail Cell, he will be skipped.</w:t>
+      </w:r>
+      <w:bookmarkStart w:id="0" w:name="_GoBack"/>
+      <w:bookmarkEnd w:id="0"/>
+    </w:p>
+    <w:p>
+      <w:pPr>
         <w:pStyle w:val="Heading1"/>
       </w:pPr>
       <w:r>
@@ -246,6 +345,7 @@
         <w:pStyle w:val="Heading1"/>
       </w:pPr>
       <w:r>
+        <w:lastRenderedPageBreak/>
         <w:t xml:space="preserve">4. Preliminary Design: </w:t>
       </w:r>
     </w:p>
@@ -253,11 +353,9 @@
       <w:pPr>
         <w:pStyle w:val="Heading2"/>
       </w:pPr>
-      <w:proofErr w:type="spellStart"/>
       <w:r>
         <w:t>GameMaster</w:t>
       </w:r>
-      <w:proofErr w:type="spellEnd"/>
     </w:p>
     <w:p>
       <w:pPr>
@@ -288,15 +386,7 @@
         </w:numPr>
       </w:pPr>
       <w:r>
-        <w:t xml:space="preserve">To simulate real die, </w:t>
-      </w:r>
-      <w:proofErr w:type="gramStart"/>
-      <w:r>
-        <w:t>2</w:t>
-      </w:r>
-      <w:proofErr w:type="gramEnd"/>
-      <w:r>
-        <w:t xml:space="preserve"> die objects will be generated.</w:t>
+        <w:t>To simulate real die, 2 die objects will be generated.</w:t>
       </w:r>
     </w:p>
     <w:p>
@@ -308,7 +398,6 @@
         </w:numPr>
       </w:pPr>
       <w:r>
-        <w:lastRenderedPageBreak/>
         <w:t>Each object will generate random number between 1 and 6</w:t>
       </w:r>
     </w:p>
@@ -376,13 +465,8 @@
           <w:numId w:val="34"/>
         </w:numPr>
       </w:pPr>
-      <w:proofErr w:type="spellStart"/>
-      <w:r>
-        <w:t>Gameboard</w:t>
-      </w:r>
-      <w:proofErr w:type="spellEnd"/>
-      <w:r>
-        <w:t xml:space="preserve"> will get or set information of player with this class</w:t>
+      <w:r>
+        <w:t>Gameboard will get or set information of player with this class</w:t>
       </w:r>
     </w:p>
     <w:p>
@@ -454,13 +538,9 @@
       <w:pPr>
         <w:pStyle w:val="Heading2"/>
       </w:pPr>
-      <w:proofErr w:type="spellStart"/>
       <w:r>
         <w:t>GameBoard</w:t>
       </w:r>
-      <w:bookmarkStart w:id="0" w:name="_GoBack"/>
-      <w:bookmarkEnd w:id="0"/>
-      <w:proofErr w:type="spellEnd"/>
     </w:p>
     <w:p>
       <w:pPr>
@@ -470,13 +550,8 @@
           <w:numId w:val="36"/>
         </w:numPr>
       </w:pPr>
-      <w:proofErr w:type="spellStart"/>
-      <w:r>
-        <w:t>Gameboard</w:t>
-      </w:r>
-      <w:proofErr w:type="spellEnd"/>
-      <w:r>
-        <w:t xml:space="preserve"> has 40 Cells which is already defined real Monopoly game.</w:t>
+      <w:r>
+        <w:t>Gameboard has 40 Cells which is already defined real Monopoly game.</w:t>
       </w:r>
     </w:p>
     <w:p>
@@ -491,13 +566,8 @@
         <w:t xml:space="preserve">Game Master will get </w:t>
       </w:r>
       <w:r>
-        <w:t xml:space="preserve">information of Cell through </w:t>
-      </w:r>
-      <w:proofErr w:type="spellStart"/>
-      <w:r>
-        <w:t>Gameboard</w:t>
-      </w:r>
-      <w:proofErr w:type="spellEnd"/>
+        <w:t>information of Cell through Gameboard</w:t>
+      </w:r>
     </w:p>
     <w:p>
       <w:pPr>
@@ -529,7 +599,7 @@
           <v:shape id="_x0000_i1025" type="#_x0000_t75" style="width:450.75pt;height:241.5pt" o:ole="">
             <v:imagedata r:id="rId6" o:title=""/>
           </v:shape>
-          <o:OLEObject Type="Embed" ProgID="Visio.Drawing.15" ShapeID="_x0000_i1025" DrawAspect="Content" ObjectID="_1499636327" r:id="rId7"/>
+          <o:OLEObject Type="Embed" ProgID="Visio.Drawing.15" ShapeID="_x0000_i1025" DrawAspect="Content" ObjectID="_1500362629" r:id="rId7"/>
         </w:object>
       </w:r>
     </w:p>
@@ -539,22 +609,13 @@
         <w:pStyle w:val="Heading1"/>
       </w:pPr>
       <w:r>
-        <w:lastRenderedPageBreak/>
         <w:t>5. Test Plan:</w:t>
       </w:r>
     </w:p>
     <w:p>
       <w:r>
         <w:tab/>
-        <w:t xml:space="preserve">Due to lack of time and skills, this software </w:t>
-      </w:r>
-      <w:proofErr w:type="gramStart"/>
-      <w:r>
-        <w:t>will be tested</w:t>
-      </w:r>
-      <w:proofErr w:type="gramEnd"/>
-      <w:r>
-        <w:t xml:space="preserve"> with pre-defi</w:t>
+        <w:t>Due to lack of time and skills, this software will be tested with pre-defi</w:t>
       </w:r>
       <w:r>
         <w:t>ned test cases and check the ou</w:t>
@@ -676,15 +737,7 @@
         <w:t>The</w:t>
       </w:r>
       <w:r>
-        <w:t xml:space="preserve"> game will start, and shows user's name, rolling result of two dices, and </w:t>
-      </w:r>
-      <w:proofErr w:type="spellStart"/>
-      <w:r>
-        <w:t>piece</w:t>
-      </w:r>
-      <w:proofErr w:type="spellEnd"/>
-      <w:r>
-        <w:t xml:space="preserve"> movement, and </w:t>
+        <w:t xml:space="preserve"> game will start, and shows user's name, rolling result of two dices, and piece movement, and </w:t>
       </w:r>
       <w:r>
         <w:t>location of</w:t>
@@ -720,6 +773,7 @@
         <w:ind w:left="800"/>
       </w:pPr>
       <w:r>
+        <w:lastRenderedPageBreak/>
         <w:t>5. Changing Cash State</w:t>
       </w:r>
     </w:p>
@@ -774,23 +828,7 @@
         </w:numPr>
       </w:pPr>
       <w:r>
-        <w:t xml:space="preserve">If a player positioned the cell, which </w:t>
-      </w:r>
-      <w:proofErr w:type="gramStart"/>
-      <w:r>
-        <w:t>is owned</w:t>
-      </w:r>
-      <w:proofErr w:type="gramEnd"/>
-      <w:r>
-        <w:t xml:space="preserve"> by another player, the </w:t>
-      </w:r>
-      <w:proofErr w:type="spellStart"/>
-      <w:r>
-        <w:t>retn</w:t>
-      </w:r>
-      <w:proofErr w:type="spellEnd"/>
-      <w:r>
-        <w:t xml:space="preserve"> player will pay to owner player by $500, which will decrease the rent player’s cash by $500 and increase the owner player’s cash by </w:t>
+        <w:t xml:space="preserve">If a player positioned the cell, which is owned by another player, the retn player will pay to owner player by $500, which will decrease the rent player’s cash by $500 and increase the owner player’s cash by </w:t>
       </w:r>
       <w:r>
         <w:t>$</w:t>
@@ -819,15 +857,7 @@
         <w:t xml:space="preserve">If a player </w:t>
       </w:r>
       <w:r>
-        <w:t xml:space="preserve">wants to sell the </w:t>
-      </w:r>
-      <w:proofErr w:type="gramStart"/>
-      <w:r>
-        <w:t>cell which</w:t>
-      </w:r>
-      <w:proofErr w:type="gramEnd"/>
-      <w:r>
-        <w:t xml:space="preserve"> he owns, he can sell with value of $1500, which will increase the player’s cash by $1500 and the cell will be vacant. </w:t>
+        <w:t xml:space="preserve">wants to sell the cell which he owns, he can sell with value of $1500, which will increase the player’s cash by $1500 and the cell will be vacant. </w:t>
       </w:r>
     </w:p>
     <w:sectPr>
@@ -4252,7 +4282,7 @@
 </file>
 
 <file path=customXml/itemProps1.xml><?xml version="1.0" encoding="utf-8"?>
-<ds:datastoreItem xmlns:ds="http://schemas.openxmlformats.org/officeDocument/2006/customXml" ds:itemID="{C8BF722B-DB84-4B77-B38F-33CA72CCCB49}">
+<ds:datastoreItem xmlns:ds="http://schemas.openxmlformats.org/officeDocument/2006/customXml" ds:itemID="{693CFEB8-301C-44E4-AA2C-3F06F75B83D0}">
   <ds:schemaRefs>
     <ds:schemaRef ds:uri="http://schemas.openxmlformats.org/officeDocument/2006/bibliography"/>
   </ds:schemaRefs>

</xml_diff>